<commit_message>
** Gautier LE BISSONNAIS ** -> Quelques modifs dans le doc
</commit_message>
<xml_diff>
--- a/epsihadopi/Documentation/Livrable.docx
+++ b/epsihadopi/Documentation/Livrable.docx
@@ -12,22 +12,44 @@
           <w:rStyle w:val="lev"/>
         </w:rPr>
       </w:pPr>
+      <w:proofErr w:type="spellStart"/>
       <w:r>
         <w:rPr>
           <w:rStyle w:val="lev"/>
         </w:rPr>
-        <w:t>Morbois Antoine</w:t>
-      </w:r>
+        <w:t>Morbois</w:t>
+      </w:r>
+      <w:proofErr w:type="spellEnd"/>
       <w:r>
         <w:rPr>
           <w:rStyle w:val="lev"/>
         </w:rPr>
-        <w:t xml:space="preserve"> - Curtet Quentin - </w:t>
+        <w:t xml:space="preserve"> Antoine</w:t>
       </w:r>
       <w:r>
         <w:rPr>
           <w:rStyle w:val="lev"/>
         </w:rPr>
+        <w:t xml:space="preserve"> - </w:t>
+      </w:r>
+      <w:proofErr w:type="spellStart"/>
+      <w:r>
+        <w:rPr>
+          <w:rStyle w:val="lev"/>
+        </w:rPr>
+        <w:t>Curtet</w:t>
+      </w:r>
+      <w:proofErr w:type="spellEnd"/>
+      <w:r>
+        <w:rPr>
+          <w:rStyle w:val="lev"/>
+        </w:rPr>
+        <w:t xml:space="preserve"> Quentin - </w:t>
+      </w:r>
+      <w:r>
+        <w:rPr>
+          <w:rStyle w:val="lev"/>
+        </w:rPr>
         <w:t>Pouget François</w:t>
       </w:r>
       <w:r>
@@ -40,7 +62,21 @@
         <w:rPr>
           <w:rStyle w:val="lev"/>
         </w:rPr>
-        <w:t xml:space="preserve">Le Bissonnais Gautier </w:t>
+        <w:t xml:space="preserve">Le </w:t>
+      </w:r>
+      <w:proofErr w:type="spellStart"/>
+      <w:r>
+        <w:rPr>
+          <w:rStyle w:val="lev"/>
+        </w:rPr>
+        <w:t>Bissonnais</w:t>
+      </w:r>
+      <w:proofErr w:type="spellEnd"/>
+      <w:r>
+        <w:rPr>
+          <w:rStyle w:val="lev"/>
+        </w:rPr>
+        <w:t xml:space="preserve"> Gautier </w:t>
       </w:r>
     </w:p>
     <w:p>
@@ -55,8 +91,16 @@
         <w:rPr>
           <w:lang w:val="en-US"/>
         </w:rPr>
-        <w:t>C++ Rapport TP – EPSI Hadopi</w:t>
-      </w:r>
+        <w:t xml:space="preserve">C++ Rapport TP – EPSI </w:t>
+      </w:r>
+      <w:proofErr w:type="spellStart"/>
+      <w:r>
+        <w:rPr>
+          <w:lang w:val="en-US"/>
+        </w:rPr>
+        <w:t>Hadopi</w:t>
+      </w:r>
+      <w:proofErr w:type="spellEnd"/>
     </w:p>
     <w:p>
       <w:pPr>
@@ -192,7 +236,10 @@
         <w:t xml:space="preserve">Ce logiciel </w:t>
       </w:r>
       <w:r>
-        <w:t xml:space="preserve">sera développer en C++ et </w:t>
+        <w:t>sera développé</w:t>
+      </w:r>
+      <w:r>
+        <w:t xml:space="preserve"> en C++ et </w:t>
       </w:r>
       <w:r>
         <w:t>devra utiliser un système de threading pour répartir les échanges et optimiser au maximum la vitesse</w:t>
@@ -279,7 +326,15 @@
         <w:t>s</w:t>
       </w:r>
       <w:r>
-        <w:t xml:space="preserve"> également Google Code comme gestionnaire de version ainsi que Trello pour assigner les différentes tâches du TP.</w:t>
+        <w:t xml:space="preserve"> également Google Code comme gestionnaire de version ainsi que </w:t>
+      </w:r>
+      <w:proofErr w:type="spellStart"/>
+      <w:r>
+        <w:t>Trello</w:t>
+      </w:r>
+      <w:proofErr w:type="spellEnd"/>
+      <w:r>
+        <w:t xml:space="preserve"> pour assigner les différentes tâches du TP.</w:t>
       </w:r>
     </w:p>
     <w:p/>
@@ -315,9 +370,11 @@
       <w:r>
         <w:t xml:space="preserve"> </w:t>
       </w:r>
+      <w:proofErr w:type="gramStart"/>
       <w:r>
         <w:t>pattern</w:t>
       </w:r>
+      <w:proofErr w:type="gramEnd"/>
       <w:r>
         <w:t> :</w:t>
       </w:r>
@@ -529,7 +586,15 @@
         <w:t>s</w:t>
       </w:r>
       <w:r>
-        <w:t xml:space="preserve">  (Synchroniser liste des fichiers présent dans le dossier et dans le tableau contenant le nom et l’empreinte numérique (refresh toutes les 5 min idéal)) (2h)</w:t>
+        <w:t xml:space="preserve">  (Synchroniser liste des fichiers présent dans le dossier et dans le tableau contenant le nom et l’empreinte numérique (</w:t>
+      </w:r>
+      <w:proofErr w:type="spellStart"/>
+      <w:r>
+        <w:t>refresh</w:t>
+      </w:r>
+      <w:proofErr w:type="spellEnd"/>
+      <w:r>
+        <w:t xml:space="preserve"> toutes les 5 min idéal)) (2h)</w:t>
       </w:r>
     </w:p>
     <w:p>
@@ -607,7 +672,15 @@
         <w:t>log élaboré</w:t>
       </w:r>
       <w:r>
-        <w:t xml:space="preserve"> dans un fichier .txt (thread)</w:t>
+        <w:t xml:space="preserve"> dans un fichier .</w:t>
+      </w:r>
+      <w:proofErr w:type="spellStart"/>
+      <w:r>
+        <w:t>txt</w:t>
+      </w:r>
+      <w:proofErr w:type="spellEnd"/>
+      <w:r>
+        <w:t xml:space="preserve"> (thread)</w:t>
       </w:r>
     </w:p>
     <w:p>
@@ -652,8 +725,16 @@
         <w:rPr>
           <w:b/>
         </w:rPr>
-        <w:t>touche échap</w:t>
-      </w:r>
+        <w:t xml:space="preserve">touche </w:t>
+      </w:r>
+      <w:proofErr w:type="spellStart"/>
+      <w:r>
+        <w:rPr>
+          <w:b/>
+        </w:rPr>
+        <w:t>échap</w:t>
+      </w:r>
+      <w:proofErr w:type="spellEnd"/>
       <w:r>
         <w:t> (suppression bloc si fichier non entier) (~1h)</w:t>
       </w:r>
@@ -985,13 +1066,13 @@
         <w:t>)</w:t>
       </w:r>
       <w:r>
-        <w:t xml:space="preserve">. Nous avons eu beaucoup de mal sur le fait </w:t>
-      </w:r>
-      <w:r>
-        <w:t>de découper l</w:t>
-      </w:r>
-      <w:r>
-        <w:t>es différents fichiers en bloc pour les transférer un par un.</w:t>
+        <w:t xml:space="preserve">. Nous avons eu beaucoup de mal </w:t>
+      </w:r>
+      <w:r>
+        <w:t xml:space="preserve">avec le découpage des </w:t>
+      </w:r>
+      <w:r>
+        <w:t>différents fichiers en bloc pour les transférer un par un.</w:t>
       </w:r>
       <w:r>
         <w:t xml:space="preserve"> Mais une fois que cela était fait, il fallait encore faire les échanges c’est-à-dire </w:t>
@@ -1016,109 +1097,137 @@
         <w:spacing w:after="0"/>
       </w:pPr>
       <w:r>
-        <w:t>Lors de la réalisation de ce projet, nous nous sommes rendus compte que le temps que nous avions estimé pour certaines tâches, par exemple pour le tableau de blocs nous avions prévu deux heures de temps pour réaliser ceci mais au final il aura fallu plus de temps que les deux heures prévues au départ.</w:t>
-      </w:r>
-    </w:p>
-    <w:p>
-      <w:pPr>
-        <w:spacing w:after="0"/>
-      </w:pPr>
-    </w:p>
-    <w:p>
-      <w:pPr>
-        <w:spacing w:after="0"/>
-      </w:pPr>
-      <w:r>
-        <w:t xml:space="preserve">En ce qui concerne les points faibles, le plus important est la </w:t>
-      </w:r>
-      <w:r>
-        <w:t>complexité du projet qui est trop long par rapport au temps qui nous était donné ensuite</w:t>
-      </w:r>
-      <w:r>
-        <w:t xml:space="preserve">, la mauvaise </w:t>
-      </w:r>
-      <w:r>
-        <w:t>gestion du temps, nous n’avons pas respecté les durées des tâches que nous nous étions fixées au départ et donc le projet n’a pas pu avancer dans les meilleures conditions</w:t>
-      </w:r>
-      <w:r>
-        <w:t xml:space="preserve"> et nous nous sommes retrouvés coincés sur certains points.</w:t>
-      </w:r>
-    </w:p>
-    <w:p>
-      <w:pPr>
-        <w:spacing w:after="0"/>
-      </w:pPr>
-    </w:p>
-    <w:p>
-      <w:pPr>
-        <w:spacing w:after="0"/>
-      </w:pPr>
-      <w:r>
-        <w:t>En ce qui concerne les points positifs, nous avons utilisé un système de versioning  (Tortoise SVN) qui permet à l’ensemble de l’équipe de suivre l’avancée du projet et donc de pouvoir aider les autres si jamais une personne bloque mais ce n’est pas toujours évident. Ensuite, nous étions conscients que le projet allait être conséquent et donc nous avons dû nous retrouver en dehors des cours prévus à cet effet afin de pouvoir mener le projet à son terme.</w:t>
-      </w:r>
-    </w:p>
-    <w:p>
-      <w:pPr>
-        <w:spacing w:after="0"/>
-      </w:pPr>
-      <w:r>
-        <w:lastRenderedPageBreak/>
-        <w:t>Ce qui marche dans notre projet :</w:t>
-      </w:r>
-    </w:p>
-    <w:p>
-      <w:pPr>
-        <w:pStyle w:val="Paragraphedeliste"/>
-        <w:numPr>
-          <w:ilvl w:val="0"/>
-          <w:numId w:val="2"/>
-        </w:numPr>
-        <w:spacing w:after="0"/>
-      </w:pPr>
-      <w:r>
-        <w:t>L’écriture dans les fichiers de log</w:t>
-      </w:r>
-    </w:p>
-    <w:p>
-      <w:pPr>
-        <w:pStyle w:val="Paragraphedeliste"/>
-        <w:numPr>
-          <w:ilvl w:val="0"/>
-          <w:numId w:val="2"/>
-        </w:numPr>
-        <w:spacing w:after="0"/>
-      </w:pPr>
-      <w:r>
-        <w:t>Le découpage d’un fichier en une liste de bloc</w:t>
-      </w:r>
-    </w:p>
-    <w:p>
-      <w:pPr>
-        <w:pStyle w:val="Paragraphedeliste"/>
-        <w:numPr>
-          <w:ilvl w:val="0"/>
-          <w:numId w:val="2"/>
-        </w:numPr>
-        <w:spacing w:after="0"/>
-      </w:pPr>
-      <w:r>
-        <w:t>La configuration des serveurs pour le nombre de connexions, d’envois et de réceptions simultanés.</w:t>
-      </w:r>
-    </w:p>
-    <w:p>
-      <w:pPr>
-        <w:spacing w:after="0"/>
-      </w:pPr>
-    </w:p>
-    <w:p>
-      <w:pPr>
-        <w:spacing w:after="0"/>
-      </w:pPr>
-      <w:r>
-        <w:t>A COMPLETER</w:t>
+        <w:t>Lors de la réalisation de ce projet, nous nous sommes rendus compte que le temps que nous avions estimé pour certaines tâches, par exemple pour le tableau de blocs</w:t>
+      </w:r>
+      <w:r>
+        <w:t>(</w:t>
+      </w:r>
+      <w:r>
+        <w:t>nous avions prévu deux heures de temps pour réaliser ceci</w:t>
+      </w:r>
+      <w:r>
+        <w:t>) s’est avéré largement sous-estimé</w:t>
       </w:r>
       <w:bookmarkStart w:id="0" w:name="_GoBack"/>
       <w:bookmarkEnd w:id="0"/>
+      <w:r>
+        <w:t>.</w:t>
+      </w:r>
+    </w:p>
+    <w:p>
+      <w:pPr>
+        <w:spacing w:after="0"/>
+      </w:pPr>
+    </w:p>
+    <w:p>
+      <w:pPr>
+        <w:spacing w:after="0"/>
+      </w:pPr>
+      <w:r>
+        <w:t xml:space="preserve">En ce qui concerne les points faibles, le plus important est la </w:t>
+      </w:r>
+      <w:r>
+        <w:t>complexité du projet qui est trop long par rapport au temps qui nous était donné ensuite</w:t>
+      </w:r>
+      <w:r>
+        <w:t xml:space="preserve">, la mauvaise </w:t>
+      </w:r>
+      <w:r>
+        <w:t>gestion du temps, nous n’avons pas respecté les durées des tâches que nous nous étions fixées au départ et donc le projet n’a pas pu avancer dans les meilleures conditions</w:t>
+      </w:r>
+      <w:r>
+        <w:t xml:space="preserve"> et nous nous sommes retrouvés coincés sur certains points.</w:t>
+      </w:r>
+    </w:p>
+    <w:p>
+      <w:pPr>
+        <w:spacing w:after="0"/>
+      </w:pPr>
+    </w:p>
+    <w:p>
+      <w:pPr>
+        <w:spacing w:after="0"/>
+      </w:pPr>
+      <w:r>
+        <w:t xml:space="preserve">En ce qui concerne les points positifs, nous avons utilisé un système de </w:t>
+      </w:r>
+      <w:proofErr w:type="spellStart"/>
+      <w:r>
+        <w:t>versioning</w:t>
+      </w:r>
+      <w:proofErr w:type="spellEnd"/>
+      <w:r>
+        <w:t xml:space="preserve">  (</w:t>
+      </w:r>
+      <w:proofErr w:type="spellStart"/>
+      <w:r>
+        <w:t>Tortoise</w:t>
+      </w:r>
+      <w:proofErr w:type="spellEnd"/>
+      <w:r>
+        <w:t xml:space="preserve"> SVN) qui permet à l’ensemble de l’équipe de suivre l’avancée du projet et donc de pouvoir aider les autres si jamais une personne bloque mais ce n’est pas toujours évident. Ensuite, nous étions conscients que le projet allait être conséquent et donc nous avons dû nous retrouver en dehors des cours prévus à cet effet afin de pouvoir mener le projet à son terme.</w:t>
+      </w:r>
+    </w:p>
+    <w:p>
+      <w:pPr>
+        <w:spacing w:after="0"/>
+      </w:pPr>
+      <w:r>
+        <w:t>Ce qui marche dans notre projet :</w:t>
+      </w:r>
+    </w:p>
+    <w:p>
+      <w:pPr>
+        <w:pStyle w:val="Paragraphedeliste"/>
+        <w:numPr>
+          <w:ilvl w:val="0"/>
+          <w:numId w:val="2"/>
+        </w:numPr>
+        <w:spacing w:after="0"/>
+      </w:pPr>
+      <w:r>
+        <w:lastRenderedPageBreak/>
+        <w:t>L’écriture dans les fichiers de log</w:t>
+      </w:r>
+    </w:p>
+    <w:p>
+      <w:pPr>
+        <w:pStyle w:val="Paragraphedeliste"/>
+        <w:numPr>
+          <w:ilvl w:val="0"/>
+          <w:numId w:val="2"/>
+        </w:numPr>
+        <w:spacing w:after="0"/>
+      </w:pPr>
+      <w:r>
+        <w:t>Le découpage d’un fichier en une liste de bloc</w:t>
+      </w:r>
+    </w:p>
+    <w:p>
+      <w:pPr>
+        <w:pStyle w:val="Paragraphedeliste"/>
+        <w:numPr>
+          <w:ilvl w:val="0"/>
+          <w:numId w:val="2"/>
+        </w:numPr>
+        <w:spacing w:after="0"/>
+      </w:pPr>
+      <w:r>
+        <w:t>La configuration des serveurs pour le nombre de connexions, d’envois et de réceptions simultanés.</w:t>
+      </w:r>
+    </w:p>
+    <w:p>
+      <w:pPr>
+        <w:spacing w:after="0"/>
+      </w:pPr>
+    </w:p>
+    <w:p>
+      <w:pPr>
+        <w:spacing w:after="0"/>
+      </w:pPr>
+      <w:r>
+        <w:t>A COMPLETER</w:t>
+      </w:r>
     </w:p>
     <w:sectPr>
       <w:pgSz w:w="11906" w:h="16838"/>

</xml_diff>

<commit_message>
** Gautier LE BISSONNAIS ** -> Ajout d'éléments dans "ce qui marche"
</commit_message>
<xml_diff>
--- a/epsihadopi/Documentation/Livrable.docx
+++ b/epsihadopi/Documentation/Livrable.docx
@@ -1097,123 +1097,182 @@
         <w:spacing w:after="0"/>
       </w:pPr>
       <w:r>
-        <w:t>Lors de la réalisation de ce projet, nous nous sommes rendus compte que le temps que nous avions estimé pour certaines tâches, par exemple pour le tableau de blocs</w:t>
+        <w:t xml:space="preserve">Lors de la réalisation de ce projet, nous nous sommes rendus compte que le temps que nous avions estimé pour certaines tâches, par exemple pour le tableau de </w:t>
+      </w:r>
+      <w:proofErr w:type="gramStart"/>
+      <w:r>
+        <w:t>blocs</w:t>
       </w:r>
       <w:r>
         <w:t>(</w:t>
       </w:r>
+      <w:proofErr w:type="gramEnd"/>
       <w:r>
         <w:t>nous avions prévu deux heures de temps pour réaliser ceci</w:t>
       </w:r>
       <w:r>
         <w:t>) s’est avéré largement sous-estimé</w:t>
+      </w:r>
+      <w:r>
+        <w:t>.</w:t>
+      </w:r>
+    </w:p>
+    <w:p>
+      <w:pPr>
+        <w:spacing w:after="0"/>
+      </w:pPr>
+    </w:p>
+    <w:p>
+      <w:pPr>
+        <w:spacing w:after="0"/>
+      </w:pPr>
+      <w:r>
+        <w:t xml:space="preserve">En ce qui concerne les points faibles, le plus important est la </w:t>
+      </w:r>
+      <w:r>
+        <w:t>complexité du projet qui est trop long par rapport au temps qui nous était donné ensuite</w:t>
+      </w:r>
+      <w:r>
+        <w:t xml:space="preserve">, la mauvaise </w:t>
+      </w:r>
+      <w:r>
+        <w:t>gestion du temps, nous n’avons pas respecté les durées des tâches que nous nous étions fixées au départ et donc le projet n’a pas pu avancer dans les meilleures conditions</w:t>
+      </w:r>
+      <w:r>
+        <w:t xml:space="preserve"> et nous nous sommes retrouvés coincés sur certains points.</w:t>
+      </w:r>
+    </w:p>
+    <w:p>
+      <w:pPr>
+        <w:spacing w:after="0"/>
+      </w:pPr>
+    </w:p>
+    <w:p>
+      <w:pPr>
+        <w:spacing w:after="0"/>
+      </w:pPr>
+      <w:r>
+        <w:t xml:space="preserve">En ce qui concerne les points positifs, nous avons utilisé un système de </w:t>
+      </w:r>
+      <w:proofErr w:type="spellStart"/>
+      <w:r>
+        <w:t>versioning</w:t>
+      </w:r>
+      <w:proofErr w:type="spellEnd"/>
+      <w:r>
+        <w:t xml:space="preserve">  (</w:t>
+      </w:r>
+      <w:proofErr w:type="spellStart"/>
+      <w:r>
+        <w:t>Tortoise</w:t>
+      </w:r>
+      <w:proofErr w:type="spellEnd"/>
+      <w:r>
+        <w:t xml:space="preserve"> SVN) qui permet à l’ensemble de l’équipe de suivre l’avancée du projet et donc de pouvoir aider les autres si jamais une personne bloque mais ce n’est pas toujours évident. Ensuite, nous étions conscients que le projet allait être conséquent et donc nous avons dû nous retrouver en dehors des cours prévus à cet effet afin de pouvoir mener le projet à son terme.</w:t>
+      </w:r>
+    </w:p>
+    <w:p>
+      <w:pPr>
+        <w:spacing w:after="0"/>
+      </w:pPr>
+      <w:r>
+        <w:t>Ce qui marche dans notre projet :</w:t>
+      </w:r>
+    </w:p>
+    <w:p>
+      <w:pPr>
+        <w:pStyle w:val="Paragraphedeliste"/>
+        <w:numPr>
+          <w:ilvl w:val="0"/>
+          <w:numId w:val="2"/>
+        </w:numPr>
+        <w:spacing w:after="0"/>
+      </w:pPr>
+      <w:r>
+        <w:lastRenderedPageBreak/>
+        <w:t>L’écriture dans les fichiers de log</w:t>
+      </w:r>
+    </w:p>
+    <w:p>
+      <w:pPr>
+        <w:pStyle w:val="Paragraphedeliste"/>
+        <w:numPr>
+          <w:ilvl w:val="0"/>
+          <w:numId w:val="2"/>
+        </w:numPr>
+        <w:spacing w:after="0"/>
+      </w:pPr>
+      <w:r>
+        <w:t>Le découpage d’un fichier en une liste de bloc</w:t>
+      </w:r>
+    </w:p>
+    <w:p>
+      <w:pPr>
+        <w:pStyle w:val="Paragraphedeliste"/>
+        <w:numPr>
+          <w:ilvl w:val="0"/>
+          <w:numId w:val="2"/>
+        </w:numPr>
+        <w:spacing w:after="0"/>
+      </w:pPr>
+      <w:r>
+        <w:t>La configuration des serveurs pour le nombre de connexions, d’envois et de réceptions simultanés.</w:t>
+      </w:r>
+    </w:p>
+    <w:p>
+      <w:pPr>
+        <w:pStyle w:val="Paragraphedeliste"/>
+        <w:numPr>
+          <w:ilvl w:val="0"/>
+          <w:numId w:val="2"/>
+        </w:numPr>
+        <w:spacing w:after="0"/>
+      </w:pPr>
+      <w:r>
+        <w:t xml:space="preserve">L’utilisation de singletons pour les deux </w:t>
+      </w:r>
+      <w:r>
+        <w:t>configurations (nombre de connex</w:t>
+      </w:r>
+      <w:r>
+        <w:t>ions,</w:t>
+      </w:r>
+      <w:r>
+        <w:t xml:space="preserve"> </w:t>
+      </w:r>
+      <w:proofErr w:type="spellStart"/>
+      <w:r>
+        <w:t>etc</w:t>
+      </w:r>
+      <w:proofErr w:type="spellEnd"/>
+      <w:r>
+        <w:t xml:space="preserve">) ainsi </w:t>
       </w:r>
       <w:bookmarkStart w:id="0" w:name="_GoBack"/>
       <w:bookmarkEnd w:id="0"/>
       <w:r>
+        <w:t>que la liste des fichiers et des serveurs</w:t>
+      </w:r>
+    </w:p>
+    <w:p>
+      <w:pPr>
+        <w:pStyle w:val="Paragraphedeliste"/>
+        <w:numPr>
+          <w:ilvl w:val="0"/>
+          <w:numId w:val="2"/>
+        </w:numPr>
+        <w:spacing w:after="0"/>
+      </w:pPr>
+      <w:r>
+        <w:t xml:space="preserve">L’application s’arrête dès lors qu’on appuie sur </w:t>
+      </w:r>
+      <w:proofErr w:type="spellStart"/>
+      <w:r>
+        <w:t>echap</w:t>
+      </w:r>
+      <w:proofErr w:type="spellEnd"/>
+      <w:r>
         <w:t>.</w:t>
-      </w:r>
-    </w:p>
-    <w:p>
-      <w:pPr>
-        <w:spacing w:after="0"/>
-      </w:pPr>
-    </w:p>
-    <w:p>
-      <w:pPr>
-        <w:spacing w:after="0"/>
-      </w:pPr>
-      <w:r>
-        <w:t xml:space="preserve">En ce qui concerne les points faibles, le plus important est la </w:t>
-      </w:r>
-      <w:r>
-        <w:t>complexité du projet qui est trop long par rapport au temps qui nous était donné ensuite</w:t>
-      </w:r>
-      <w:r>
-        <w:t xml:space="preserve">, la mauvaise </w:t>
-      </w:r>
-      <w:r>
-        <w:t>gestion du temps, nous n’avons pas respecté les durées des tâches que nous nous étions fixées au départ et donc le projet n’a pas pu avancer dans les meilleures conditions</w:t>
-      </w:r>
-      <w:r>
-        <w:t xml:space="preserve"> et nous nous sommes retrouvés coincés sur certains points.</w:t>
-      </w:r>
-    </w:p>
-    <w:p>
-      <w:pPr>
-        <w:spacing w:after="0"/>
-      </w:pPr>
-    </w:p>
-    <w:p>
-      <w:pPr>
-        <w:spacing w:after="0"/>
-      </w:pPr>
-      <w:r>
-        <w:t xml:space="preserve">En ce qui concerne les points positifs, nous avons utilisé un système de </w:t>
-      </w:r>
-      <w:proofErr w:type="spellStart"/>
-      <w:r>
-        <w:t>versioning</w:t>
-      </w:r>
-      <w:proofErr w:type="spellEnd"/>
-      <w:r>
-        <w:t xml:space="preserve">  (</w:t>
-      </w:r>
-      <w:proofErr w:type="spellStart"/>
-      <w:r>
-        <w:t>Tortoise</w:t>
-      </w:r>
-      <w:proofErr w:type="spellEnd"/>
-      <w:r>
-        <w:t xml:space="preserve"> SVN) qui permet à l’ensemble de l’équipe de suivre l’avancée du projet et donc de pouvoir aider les autres si jamais une personne bloque mais ce n’est pas toujours évident. Ensuite, nous étions conscients que le projet allait être conséquent et donc nous avons dû nous retrouver en dehors des cours prévus à cet effet afin de pouvoir mener le projet à son terme.</w:t>
-      </w:r>
-    </w:p>
-    <w:p>
-      <w:pPr>
-        <w:spacing w:after="0"/>
-      </w:pPr>
-      <w:r>
-        <w:t>Ce qui marche dans notre projet :</w:t>
-      </w:r>
-    </w:p>
-    <w:p>
-      <w:pPr>
-        <w:pStyle w:val="Paragraphedeliste"/>
-        <w:numPr>
-          <w:ilvl w:val="0"/>
-          <w:numId w:val="2"/>
-        </w:numPr>
-        <w:spacing w:after="0"/>
-      </w:pPr>
-      <w:r>
-        <w:lastRenderedPageBreak/>
-        <w:t>L’écriture dans les fichiers de log</w:t>
-      </w:r>
-    </w:p>
-    <w:p>
-      <w:pPr>
-        <w:pStyle w:val="Paragraphedeliste"/>
-        <w:numPr>
-          <w:ilvl w:val="0"/>
-          <w:numId w:val="2"/>
-        </w:numPr>
-        <w:spacing w:after="0"/>
-      </w:pPr>
-      <w:r>
-        <w:t>Le découpage d’un fichier en une liste de bloc</w:t>
-      </w:r>
-    </w:p>
-    <w:p>
-      <w:pPr>
-        <w:pStyle w:val="Paragraphedeliste"/>
-        <w:numPr>
-          <w:ilvl w:val="0"/>
-          <w:numId w:val="2"/>
-        </w:numPr>
-        <w:spacing w:after="0"/>
-      </w:pPr>
-      <w:r>
-        <w:t>La configuration des serveurs pour le nombre de connexions, d’envois et de réceptions simultanés.</w:t>
       </w:r>
     </w:p>
     <w:p>

</xml_diff>